<commit_message>
[WordTemplateGen] Add error handling for open Word app
</commit_message>
<xml_diff>
--- a/config/CoverLetterTemplate.docx
+++ b/config/CoverLetterTemplate.docx
@@ -204,7 +204,7 @@
           <w:rFonts w:ascii="Times New Roman" w:hAnsi="Times New Roman"/>
           <w:lang w:val="en-GB"/>
         </w:rPr>
-        <w:t xml:space="preserve">. I have gained knowledge of this role from the </w:t>
+        <w:t xml:space="preserve">. I have gained knowledge of this role from </w:t>
       </w:r>
       <w:r>
         <w:rPr>
@@ -258,6 +258,12 @@
         <w:rPr>
           <w:rFonts w:ascii="Times New Roman" w:eastAsia="SimSun" w:hAnsi="Times New Roman"/>
         </w:rPr>
+        <w:t xml:space="preserve"> that would be valuable in this role</w:t>
+      </w:r>
+      <w:r>
+        <w:rPr>
+          <w:rFonts w:ascii="Times New Roman" w:eastAsia="SimSun" w:hAnsi="Times New Roman"/>
+        </w:rPr>
         <w:t xml:space="preserve"> are</w:t>
       </w:r>
       <w:r>
@@ -265,18 +271,6 @@
           <w:rFonts w:ascii="Times New Roman" w:eastAsia="SimSun" w:hAnsi="Times New Roman"/>
         </w:rPr>
         <w:t xml:space="preserve"> &lt;Skill&gt;</w:t>
-      </w:r>
-      <w:r>
-        <w:rPr>
-          <w:rFonts w:ascii="Times New Roman" w:eastAsia="SimSun" w:hAnsi="Times New Roman"/>
-        </w:rPr>
-        <w:t xml:space="preserve">. </w:t>
-      </w:r>
-      <w:r>
-        <w:rPr>
-          <w:rFonts w:ascii="Times New Roman" w:eastAsia="SimSun" w:hAnsi="Times New Roman"/>
-        </w:rPr>
-        <w:t>&lt;Exp&gt;</w:t>
       </w:r>
       <w:r>
         <w:rPr>
@@ -644,7 +638,7 @@
         <w:rPr>
           <w:rFonts w:ascii="Times New Roman" w:eastAsia="SimSun" w:hAnsi="Times New Roman"/>
         </w:rPr>
-        <w:t>_____________</w:t>
+        <w:t>&lt;Name&gt;</w:t>
       </w:r>
     </w:p>
     <w:sectPr>

</xml_diff>

<commit_message>
[WordTemplateGen] Update config files
</commit_message>
<xml_diff>
--- a/config/CoverLetterTemplate.docx
+++ b/config/CoverLetterTemplate.docx
@@ -69,7 +69,21 @@
         <w:rPr>
           <w:rFonts w:ascii="Times New Roman" w:eastAsia="SimSun" w:hAnsi="Times New Roman"/>
         </w:rPr>
-        <w:t>&lt;WorkExp&gt;</w:t>
+        <w:t>&lt;</w:t>
+      </w:r>
+      <w:proofErr w:type="spellStart"/>
+      <w:r>
+        <w:rPr>
+          <w:rFonts w:ascii="Times New Roman" w:eastAsia="SimSun" w:hAnsi="Times New Roman"/>
+        </w:rPr>
+        <w:t>WorkExp</w:t>
+      </w:r>
+      <w:proofErr w:type="spellEnd"/>
+      <w:r>
+        <w:rPr>
+          <w:rFonts w:ascii="Times New Roman" w:eastAsia="SimSun" w:hAnsi="Times New Roman"/>
+        </w:rPr>
+        <w:t>&gt;</w:t>
       </w:r>
       <w:r>
         <w:rPr>
@@ -125,6 +139,7 @@
         </w:rPr>
         <w:t>&lt;</w:t>
       </w:r>
+      <w:proofErr w:type="spellStart"/>
       <w:r>
         <w:rPr>
           <w:rFonts w:ascii="Times New Roman" w:eastAsia="SimSun" w:hAnsi="Times New Roman"/>
@@ -135,7 +150,14 @@
         <w:rPr>
           <w:rFonts w:ascii="Times New Roman" w:eastAsia="SimSun" w:hAnsi="Times New Roman"/>
         </w:rPr>
-        <w:t>JobTitle&gt;</w:t>
+        <w:t>JobTitle</w:t>
+      </w:r>
+      <w:proofErr w:type="spellEnd"/>
+      <w:r>
+        <w:rPr>
+          <w:rFonts w:ascii="Times New Roman" w:eastAsia="SimSun" w:hAnsi="Times New Roman"/>
+        </w:rPr>
+        <w:t>&gt;</w:t>
       </w:r>
       <w:r>
         <w:rPr>
@@ -147,7 +169,21 @@
         <w:rPr>
           <w:rFonts w:ascii="Times New Roman" w:eastAsia="SimSun" w:hAnsi="Times New Roman"/>
         </w:rPr>
-        <w:t>&lt;PrevCompName&gt;</w:t>
+        <w:t>&lt;</w:t>
+      </w:r>
+      <w:proofErr w:type="spellStart"/>
+      <w:r>
+        <w:rPr>
+          <w:rFonts w:ascii="Times New Roman" w:eastAsia="SimSun" w:hAnsi="Times New Roman"/>
+        </w:rPr>
+        <w:t>PrevComp</w:t>
+      </w:r>
+      <w:proofErr w:type="spellEnd"/>
+      <w:r>
+        <w:rPr>
+          <w:rFonts w:ascii="Times New Roman" w:eastAsia="SimSun" w:hAnsi="Times New Roman"/>
+        </w:rPr>
+        <w:t>&gt;</w:t>
       </w:r>
       <w:r>
         <w:rPr>
@@ -176,7 +212,27 @@
           <w:bCs/>
           <w:lang w:val="en-GB"/>
         </w:rPr>
-        <w:t>&lt;CurJobTitle&gt;</w:t>
+        <w:t>&lt;</w:t>
+      </w:r>
+      <w:proofErr w:type="spellStart"/>
+      <w:r>
+        <w:rPr>
+          <w:rFonts w:ascii="Times New Roman" w:hAnsi="Times New Roman"/>
+          <w:b/>
+          <w:bCs/>
+          <w:lang w:val="en-GB"/>
+        </w:rPr>
+        <w:t>CurJobTitle</w:t>
+      </w:r>
+      <w:proofErr w:type="spellEnd"/>
+      <w:r>
+        <w:rPr>
+          <w:rFonts w:ascii="Times New Roman" w:hAnsi="Times New Roman"/>
+          <w:b/>
+          <w:bCs/>
+          <w:lang w:val="en-GB"/>
+        </w:rPr>
+        <w:t>&gt;</w:t>
       </w:r>
       <w:r>
         <w:rPr>
@@ -197,27 +253,59 @@
           <w:rFonts w:ascii="Times New Roman" w:hAnsi="Times New Roman"/>
           <w:lang w:val="en-GB"/>
         </w:rPr>
-        <w:t>&lt;CurCompName&gt;</w:t>
-      </w:r>
+        <w:t>&lt;</w:t>
+      </w:r>
+      <w:proofErr w:type="spellStart"/>
       <w:r>
         <w:rPr>
           <w:rFonts w:ascii="Times New Roman" w:hAnsi="Times New Roman"/>
           <w:lang w:val="en-GB"/>
         </w:rPr>
-        <w:t xml:space="preserve">. I have gained knowledge of this role from </w:t>
-      </w:r>
+        <w:t>CurComp</w:t>
+      </w:r>
+      <w:proofErr w:type="spellEnd"/>
       <w:r>
         <w:rPr>
           <w:rFonts w:ascii="Times New Roman" w:hAnsi="Times New Roman"/>
           <w:lang w:val="en-GB"/>
         </w:rPr>
-        <w:t>&lt;JobKnowledge&gt;</w:t>
+        <w:t>&gt;</w:t>
       </w:r>
       <w:r>
         <w:rPr>
           <w:rFonts w:ascii="Times New Roman" w:hAnsi="Times New Roman"/>
           <w:lang w:val="en-GB"/>
         </w:rPr>
+        <w:t xml:space="preserve">. I have gained knowledge of this role from </w:t>
+      </w:r>
+      <w:r>
+        <w:rPr>
+          <w:rFonts w:ascii="Times New Roman" w:hAnsi="Times New Roman"/>
+          <w:lang w:val="en-GB"/>
+        </w:rPr>
+        <w:t>&lt;</w:t>
+      </w:r>
+      <w:proofErr w:type="spellStart"/>
+      <w:r>
+        <w:rPr>
+          <w:rFonts w:ascii="Times New Roman" w:hAnsi="Times New Roman"/>
+          <w:lang w:val="en-GB"/>
+        </w:rPr>
+        <w:t>JobKnowledge</w:t>
+      </w:r>
+      <w:proofErr w:type="spellEnd"/>
+      <w:r>
+        <w:rPr>
+          <w:rFonts w:ascii="Times New Roman" w:hAnsi="Times New Roman"/>
+          <w:lang w:val="en-GB"/>
+        </w:rPr>
+        <w:t>&gt;</w:t>
+      </w:r>
+      <w:r>
+        <w:rPr>
+          <w:rFonts w:ascii="Times New Roman" w:hAnsi="Times New Roman"/>
+          <w:lang w:val="en-GB"/>
+        </w:rPr>
         <w:t>.</w:t>
       </w:r>
     </w:p>
@@ -478,6 +566,7 @@
         </w:rPr>
         <w:t>&lt;</w:t>
       </w:r>
+      <w:proofErr w:type="spellStart"/>
       <w:r>
         <w:rPr>
           <w:rFonts w:ascii="Times New Roman" w:eastAsia="SimSun" w:hAnsi="Times New Roman"/>
@@ -488,7 +577,14 @@
         <w:rPr>
           <w:rFonts w:ascii="Times New Roman" w:eastAsia="SimSun" w:hAnsi="Times New Roman"/>
         </w:rPr>
-        <w:t xml:space="preserve">Ben&gt; </w:t>
+        <w:t>Ben</w:t>
+      </w:r>
+      <w:proofErr w:type="spellEnd"/>
+      <w:r>
+        <w:rPr>
+          <w:rFonts w:ascii="Times New Roman" w:eastAsia="SimSun" w:hAnsi="Times New Roman"/>
+        </w:rPr>
+        <w:t xml:space="preserve">&gt; </w:t>
       </w:r>
       <w:r>
         <w:rPr>
@@ -500,7 +596,21 @@
         <w:rPr>
           <w:rFonts w:ascii="Times New Roman" w:eastAsia="SimSun" w:hAnsi="Times New Roman"/>
         </w:rPr>
-        <w:t>&lt;CurCompName&gt;</w:t>
+        <w:t>&lt;</w:t>
+      </w:r>
+      <w:proofErr w:type="spellStart"/>
+      <w:r>
+        <w:rPr>
+          <w:rFonts w:ascii="Times New Roman" w:eastAsia="SimSun" w:hAnsi="Times New Roman"/>
+        </w:rPr>
+        <w:t>CurComp</w:t>
+      </w:r>
+      <w:proofErr w:type="spellEnd"/>
+      <w:r>
+        <w:rPr>
+          <w:rFonts w:ascii="Times New Roman" w:eastAsia="SimSun" w:hAnsi="Times New Roman"/>
+        </w:rPr>
+        <w:t>&gt;</w:t>
       </w:r>
       <w:r>
         <w:rPr>

</xml_diff>